<commit_message>
Fixing the formatting in Unit 3
</commit_message>
<xml_diff>
--- a/Unit3/Unit3 20-21.docx
+++ b/Unit3/Unit3 20-21.docx
@@ -3,455 +3,812 @@
 <w:document xmlns:wpc="http://schemas.microsoft.com/office/word/2010/wordprocessingCanvas" xmlns:mc="http://schemas.openxmlformats.org/markup-compatibility/2006" xmlns:o="urn:schemas-microsoft-com:office:office" xmlns:r="http://schemas.openxmlformats.org/officeDocument/2006/relationships" xmlns:m="http://schemas.openxmlformats.org/officeDocument/2006/math" xmlns:v="urn:schemas-microsoft-com:vml" xmlns:wp14="http://schemas.microsoft.com/office/word/2010/wordprocessingDrawing" xmlns:wp="http://schemas.openxmlformats.org/drawingml/2006/wordprocessingDrawing" xmlns:w10="urn:schemas-microsoft-com:office:word" xmlns:w="http://schemas.openxmlformats.org/wordprocessingml/2006/main" xmlns:w14="http://schemas.microsoft.com/office/word/2010/wordml" xmlns:wpg="http://schemas.microsoft.com/office/word/2010/wordprocessingGroup" xmlns:wpi="http://schemas.microsoft.com/office/word/2010/wordprocessingInk" xmlns:wne="http://schemas.microsoft.com/office/word/2006/wordml" xmlns:wps="http://schemas.microsoft.com/office/word/2010/wordprocessingShape" mc:Ignorable="w14 wp14">
   <w:body>
     <w:p>
-      <w:r>
+      <w:pPr>
+        <w:rPr>
+          <w:rFonts w:ascii="Arial" w:hAnsi="Arial" w:cs="Arial"/>
+          <w:b/>
+        </w:rPr>
+      </w:pPr>
+      <w:r>
+        <w:rPr>
+          <w:rFonts w:ascii="Arial" w:hAnsi="Arial" w:cs="Arial"/>
+          <w:b/>
+        </w:rPr>
         <w:t>Instructional Days: 20-21</w:t>
       </w:r>
     </w:p>
     <w:p>
-      <w:r>
+      <w:pPr>
+        <w:rPr>
+          <w:rFonts w:ascii="Arial" w:hAnsi="Arial" w:cs="Arial"/>
+          <w:b/>
+        </w:rPr>
+      </w:pPr>
+      <w:r>
+        <w:rPr>
+          <w:rFonts w:ascii="Arial" w:hAnsi="Arial" w:cs="Arial"/>
+          <w:b/>
+        </w:rPr>
         <w:t>Topic Description:</w:t>
       </w:r>
     </w:p>
     <w:p>
-      <w:r>
+      <w:pPr>
+        <w:rPr>
+          <w:rFonts w:ascii="Arial" w:hAnsi="Arial" w:cs="Arial"/>
+        </w:rPr>
+      </w:pPr>
+      <w:r>
+        <w:rPr>
+          <w:rFonts w:ascii="Arial" w:hAnsi="Arial" w:cs="Arial"/>
+        </w:rPr>
         <w:t xml:space="preserve">This lesson introduces a variety of enhancements for website development. Possible enhancements include: several web user interface elements combining </w:t>
       </w:r>
       <w:proofErr w:type="spellStart"/>
       <w:r>
+        <w:rPr>
+          <w:rFonts w:ascii="Arial" w:hAnsi="Arial" w:cs="Arial"/>
+        </w:rPr>
         <w:t>Javascript</w:t>
       </w:r>
       <w:proofErr w:type="spellEnd"/>
       <w:r>
+        <w:rPr>
+          <w:rFonts w:ascii="Arial" w:hAnsi="Arial" w:cs="Arial"/>
+        </w:rPr>
         <w:t xml:space="preserve">, html, </w:t>
       </w:r>
       <w:proofErr w:type="spellStart"/>
       <w:r>
+        <w:rPr>
+          <w:rFonts w:ascii="Arial" w:hAnsi="Arial" w:cs="Arial"/>
+        </w:rPr>
         <w:t>css</w:t>
       </w:r>
       <w:proofErr w:type="spellEnd"/>
       <w:r>
+        <w:rPr>
+          <w:rFonts w:ascii="Arial" w:hAnsi="Arial" w:cs="Arial"/>
+        </w:rPr>
         <w:t xml:space="preserve">, and Photoshop, accordion menus, </w:t>
       </w:r>
       <w:proofErr w:type="spellStart"/>
       <w:r>
+        <w:rPr>
+          <w:rFonts w:ascii="Arial" w:hAnsi="Arial" w:cs="Arial"/>
+        </w:rPr>
         <w:t>lightbox</w:t>
       </w:r>
       <w:proofErr w:type="spellEnd"/>
       <w:r>
+        <w:rPr>
+          <w:rFonts w:ascii="Arial" w:hAnsi="Arial" w:cs="Arial"/>
+        </w:rPr>
         <w:t xml:space="preserve">, slideshow and </w:t>
       </w:r>
       <w:proofErr w:type="spellStart"/>
       <w:r>
+        <w:rPr>
+          <w:rFonts w:ascii="Arial" w:hAnsi="Arial" w:cs="Arial"/>
+        </w:rPr>
         <w:t>jquery</w:t>
       </w:r>
       <w:proofErr w:type="spellEnd"/>
       <w:r>
+        <w:rPr>
+          <w:rFonts w:ascii="Arial" w:hAnsi="Arial" w:cs="Arial"/>
+        </w:rPr>
         <w:t>.</w:t>
       </w:r>
     </w:p>
     <w:p>
-      <w:r>
+      <w:pPr>
+        <w:rPr>
+          <w:rFonts w:ascii="Arial" w:hAnsi="Arial" w:cs="Arial"/>
+          <w:b/>
+        </w:rPr>
+      </w:pPr>
+      <w:r>
+        <w:rPr>
+          <w:rFonts w:ascii="Arial" w:hAnsi="Arial" w:cs="Arial"/>
+          <w:b/>
+        </w:rPr>
         <w:t>Objectives:</w:t>
       </w:r>
     </w:p>
     <w:p>
-      <w:r>
+      <w:pPr>
+        <w:rPr>
+          <w:rFonts w:ascii="Arial" w:hAnsi="Arial" w:cs="Arial"/>
+        </w:rPr>
+      </w:pPr>
+      <w:r>
+        <w:rPr>
+          <w:rFonts w:ascii="Arial" w:hAnsi="Arial" w:cs="Arial"/>
+        </w:rPr>
         <w:t>The student will be able to:</w:t>
       </w:r>
     </w:p>
     <w:p>
+      <w:pPr>
+        <w:pStyle w:val="ListParagraph"/>
+        <w:numPr>
+          <w:ilvl w:val="0"/>
+          <w:numId w:val="1"/>
+        </w:numPr>
+        <w:rPr>
+          <w:rFonts w:ascii="Arial" w:hAnsi="Arial" w:cs="Arial"/>
+        </w:rPr>
+      </w:pPr>
+      <w:r>
+        <w:rPr>
+          <w:rFonts w:ascii="Arial" w:hAnsi="Arial" w:cs="Arial"/>
+        </w:rPr>
+        <w:t>Create a multi-page web site that includes a variety of enhancements.</w:t>
+      </w:r>
+    </w:p>
+    <w:p>
+      <w:pPr>
+        <w:rPr>
+          <w:rFonts w:ascii="Arial" w:hAnsi="Arial" w:cs="Arial"/>
+          <w:b/>
+        </w:rPr>
+      </w:pPr>
+      <w:r>
+        <w:rPr>
+          <w:rFonts w:ascii="Arial" w:hAnsi="Arial" w:cs="Arial"/>
+          <w:b/>
+        </w:rPr>
+        <w:t>Outline of the Lesson:</w:t>
+      </w:r>
+    </w:p>
+    <w:p>
+      <w:pPr>
+        <w:pStyle w:val="ListParagraph"/>
+        <w:numPr>
+          <w:ilvl w:val="0"/>
+          <w:numId w:val="1"/>
+        </w:numPr>
+        <w:rPr>
+          <w:rFonts w:ascii="Arial" w:hAnsi="Arial" w:cs="Arial"/>
+        </w:rPr>
+      </w:pPr>
+      <w:r>
+        <w:rPr>
+          <w:rFonts w:ascii="Arial" w:hAnsi="Arial" w:cs="Arial"/>
+        </w:rPr>
+        <w:t xml:space="preserve">Exploration of a variety of enhancement possibilities </w:t>
+      </w:r>
+    </w:p>
+    <w:p>
+      <w:pPr>
+        <w:pStyle w:val="ListParagraph"/>
+        <w:numPr>
+          <w:ilvl w:val="0"/>
+          <w:numId w:val="1"/>
+        </w:numPr>
+        <w:rPr>
+          <w:rFonts w:ascii="Arial" w:hAnsi="Arial" w:cs="Arial"/>
+        </w:rPr>
+      </w:pPr>
+      <w:r>
+        <w:rPr>
+          <w:rFonts w:ascii="Arial" w:hAnsi="Arial" w:cs="Arial"/>
+        </w:rPr>
+        <w:t xml:space="preserve">Creation of a multi-page website (55 minutes) </w:t>
+      </w:r>
+    </w:p>
+    <w:p>
+      <w:pPr>
+        <w:pStyle w:val="ListParagraph"/>
+        <w:numPr>
+          <w:ilvl w:val="0"/>
+          <w:numId w:val="1"/>
+        </w:numPr>
+        <w:rPr>
+          <w:rFonts w:ascii="Arial" w:hAnsi="Arial" w:cs="Arial"/>
+        </w:rPr>
+      </w:pPr>
+      <w:r>
+        <w:rPr>
+          <w:rFonts w:ascii="Arial" w:hAnsi="Arial" w:cs="Arial"/>
+        </w:rPr>
+        <w:t xml:space="preserve">Share student work. (10 minutes) </w:t>
+      </w:r>
+    </w:p>
+    <w:p>
+      <w:pPr>
+        <w:rPr>
+          <w:rFonts w:ascii="Arial" w:hAnsi="Arial" w:cs="Arial"/>
+          <w:b/>
+        </w:rPr>
+      </w:pPr>
+      <w:r>
+        <w:rPr>
+          <w:rFonts w:ascii="Arial" w:hAnsi="Arial" w:cs="Arial"/>
+          <w:b/>
+        </w:rPr>
+        <w:t xml:space="preserve">Student Activities: </w:t>
+      </w:r>
+    </w:p>
+    <w:p>
+      <w:pPr>
+        <w:pStyle w:val="ListParagraph"/>
+        <w:numPr>
+          <w:ilvl w:val="0"/>
+          <w:numId w:val="2"/>
+        </w:numPr>
+        <w:rPr>
+          <w:rFonts w:ascii="Arial" w:hAnsi="Arial" w:cs="Arial"/>
+        </w:rPr>
+      </w:pPr>
+      <w:r>
+        <w:rPr>
+          <w:rFonts w:ascii="Arial" w:hAnsi="Arial" w:cs="Arial"/>
+        </w:rPr>
+        <w:t xml:space="preserve">Review </w:t>
+      </w:r>
+      <w:r>
+        <w:rPr>
+          <w:rFonts w:ascii="Arial" w:hAnsi="Arial" w:cs="Arial"/>
+        </w:rPr>
+        <w:t xml:space="preserve">the sections of the tutorial website related to the enhancement possibilities. </w:t>
+      </w:r>
+    </w:p>
+    <w:p>
+      <w:pPr>
+        <w:pStyle w:val="ListParagraph"/>
+        <w:numPr>
+          <w:ilvl w:val="0"/>
+          <w:numId w:val="2"/>
+        </w:numPr>
+        <w:rPr>
+          <w:rFonts w:ascii="Arial" w:hAnsi="Arial" w:cs="Arial"/>
+        </w:rPr>
+      </w:pPr>
+      <w:r>
+        <w:rPr>
+          <w:rFonts w:ascii="Arial" w:hAnsi="Arial" w:cs="Arial"/>
+        </w:rPr>
+        <w:t xml:space="preserve">Create a multi-page website. </w:t>
+      </w:r>
+    </w:p>
+    <w:p>
+      <w:pPr>
+        <w:pStyle w:val="ListParagraph"/>
+        <w:numPr>
+          <w:ilvl w:val="0"/>
+          <w:numId w:val="2"/>
+        </w:numPr>
+        <w:rPr>
+          <w:rFonts w:ascii="Arial" w:hAnsi="Arial" w:cs="Arial"/>
+        </w:rPr>
+      </w:pPr>
+      <w:r>
+        <w:rPr>
+          <w:rFonts w:ascii="Arial" w:hAnsi="Arial" w:cs="Arial"/>
+        </w:rPr>
+        <w:t xml:space="preserve">Share completed work. </w:t>
+      </w:r>
+    </w:p>
+    <w:p>
+      <w:pPr>
+        <w:rPr>
+          <w:rFonts w:ascii="Arial" w:hAnsi="Arial" w:cs="Arial"/>
+          <w:b/>
+        </w:rPr>
+      </w:pPr>
+      <w:r>
+        <w:rPr>
+          <w:rFonts w:ascii="Arial" w:hAnsi="Arial" w:cs="Arial"/>
+          <w:b/>
+        </w:rPr>
+        <w:t xml:space="preserve">Teaching/Learning Strategies: </w:t>
+      </w:r>
+    </w:p>
+    <w:p>
+      <w:pPr>
+        <w:pStyle w:val="ListParagraph"/>
+        <w:numPr>
+          <w:ilvl w:val="0"/>
+          <w:numId w:val="3"/>
+        </w:numPr>
+        <w:rPr>
+          <w:rFonts w:ascii="Arial" w:hAnsi="Arial" w:cs="Arial"/>
+        </w:rPr>
+      </w:pPr>
+      <w:r>
+        <w:rPr>
+          <w:rFonts w:ascii="Arial" w:hAnsi="Arial" w:cs="Arial"/>
+        </w:rPr>
+        <w:t>Have students review the sections of the</w:t>
+      </w:r>
+      <w:r>
+        <w:rPr>
+          <w:rFonts w:ascii="Arial" w:hAnsi="Arial" w:cs="Arial"/>
+        </w:rPr>
+        <w:t xml:space="preserve"> tutorial website dealing with</w:t>
+      </w:r>
+    </w:p>
+    <w:p>
+      <w:pPr>
+        <w:pStyle w:val="ListParagraph"/>
+        <w:numPr>
+          <w:ilvl w:val="1"/>
+          <w:numId w:val="3"/>
+        </w:numPr>
+        <w:rPr>
+          <w:rFonts w:ascii="Arial" w:hAnsi="Arial" w:cs="Arial"/>
+        </w:rPr>
+      </w:pPr>
+      <w:r>
+        <w:rPr>
+          <w:rFonts w:ascii="Arial" w:hAnsi="Arial" w:cs="Arial"/>
+        </w:rPr>
+        <w:t xml:space="preserve"> </w:t>
+      </w:r>
       <w:proofErr w:type="gramStart"/>
       <w:r>
-        <w:t>•</w:t>
-      </w:r>
-      <w:r>
-        <w:t>Create a multi-page web site that includes a variety of enhancements.</w:t>
+        <w:rPr>
+          <w:rFonts w:ascii="Arial" w:hAnsi="Arial" w:cs="Arial"/>
+        </w:rPr>
+        <w:t>the</w:t>
       </w:r>
       <w:proofErr w:type="gramEnd"/>
-    </w:p>
-    <w:p>
-      <w:r>
-        <w:t>Outline of the Lesson:</w:t>
-      </w:r>
-    </w:p>
-    <w:p>
-      <w:r>
-        <w:tab/>
-        <w:t>•</w:t>
-      </w:r>
-      <w:r>
-        <w:tab/>
-      </w:r>
-      <w:r>
-        <w:tab/>
-      </w:r>
-      <w:r>
-        <w:tab/>
-        <w:t>•</w:t>
-      </w:r>
-      <w:r>
-        <w:t></w:t>
-      </w:r>
-      <w:r>
-        <w:t xml:space="preserve">Exploration of a variety of enhancement possibilities </w:t>
-      </w:r>
-    </w:p>
-    <w:p>
-      <w:r>
-        <w:tab/>
-        <w:t>•</w:t>
-      </w:r>
-      <w:r>
-        <w:tab/>
-      </w:r>
-      <w:r>
-        <w:tab/>
-      </w:r>
-      <w:r>
-        <w:tab/>
-        <w:t>•</w:t>
-      </w:r>
-      <w:r>
-        <w:t></w:t>
-      </w:r>
-      <w:r>
-        <w:t xml:space="preserve">Creation of a multi-page website (55 minutes) </w:t>
-      </w:r>
-    </w:p>
-    <w:p>
-      <w:r>
-        <w:tab/>
-      </w:r>
+      <w:r>
+        <w:rPr>
+          <w:rFonts w:ascii="Arial" w:hAnsi="Arial" w:cs="Arial"/>
+        </w:rPr>
+        <w:t xml:space="preserve"> creation of rollover buttons.</w:t>
+      </w:r>
+    </w:p>
+    <w:p>
+      <w:pPr>
+        <w:pStyle w:val="ListParagraph"/>
+        <w:numPr>
+          <w:ilvl w:val="1"/>
+          <w:numId w:val="3"/>
+        </w:numPr>
+        <w:rPr>
+          <w:rFonts w:ascii="Arial" w:hAnsi="Arial" w:cs="Arial"/>
+        </w:rPr>
+      </w:pPr>
       <w:proofErr w:type="gramStart"/>
       <w:r>
-        <w:t>•</w:t>
-      </w:r>
-      <w:r>
-        <w:tab/>
-      </w:r>
-      <w:r>
-        <w:tab/>
-      </w:r>
-      <w:r>
-        <w:tab/>
-        <w:t>•</w:t>
-      </w:r>
-      <w:r>
-        <w:t></w:t>
-      </w:r>
-      <w:r>
-        <w:t>Share student work.</w:t>
+        <w:rPr>
+          <w:rFonts w:ascii="Arial" w:hAnsi="Arial" w:cs="Arial"/>
+        </w:rPr>
+        <w:t>the</w:t>
       </w:r>
       <w:proofErr w:type="gramEnd"/>
       <w:r>
-        <w:t xml:space="preserve"> (10 minutes) </w:t>
-      </w:r>
-    </w:p>
-    <w:p>
-      <w:r>
-        <w:t xml:space="preserve">Student Activities: </w:t>
-      </w:r>
-    </w:p>
-    <w:p>
-      <w:r>
-        <w:tab/>
-        <w:t>•</w:t>
-      </w:r>
-      <w:r>
-        <w:tab/>
-      </w:r>
-      <w:r>
-        <w:tab/>
-      </w:r>
-      <w:r>
-        <w:tab/>
-        <w:t>•</w:t>
-      </w:r>
-      <w:r>
-        <w:t></w:t>
-      </w:r>
-      <w:r>
-        <w:t xml:space="preserve">Review the sections of the tutorial website related to the enhancement possibilities. </w:t>
-      </w:r>
-    </w:p>
-    <w:p>
-      <w:r>
-        <w:tab/>
-      </w:r>
+        <w:rPr>
+          <w:rFonts w:ascii="Arial" w:hAnsi="Arial" w:cs="Arial"/>
+        </w:rPr>
+        <w:t xml:space="preserve"> lasso for inverted selections.</w:t>
+      </w:r>
+    </w:p>
+    <w:p>
+      <w:pPr>
+        <w:pStyle w:val="ListParagraph"/>
+        <w:numPr>
+          <w:ilvl w:val="1"/>
+          <w:numId w:val="3"/>
+        </w:numPr>
+        <w:rPr>
+          <w:rFonts w:ascii="Arial" w:hAnsi="Arial" w:cs="Arial"/>
+        </w:rPr>
+      </w:pPr>
       <w:proofErr w:type="gramStart"/>
       <w:r>
-        <w:t>•</w:t>
-      </w:r>
-      <w:r>
-        <w:tab/>
-      </w:r>
-      <w:r>
-        <w:tab/>
-      </w:r>
-      <w:r>
-        <w:tab/>
-        <w:t>•</w:t>
-      </w:r>
-      <w:r>
-        <w:t></w:t>
-      </w:r>
-      <w:r>
-        <w:t>Create a multi-page website.</w:t>
+        <w:rPr>
+          <w:rFonts w:ascii="Arial" w:hAnsi="Arial" w:cs="Arial"/>
+        </w:rPr>
+        <w:t>menus</w:t>
       </w:r>
       <w:proofErr w:type="gramEnd"/>
       <w:r>
+        <w:rPr>
+          <w:rFonts w:ascii="Arial" w:hAnsi="Arial" w:cs="Arial"/>
+        </w:rPr>
+        <w:t>.</w:t>
+      </w:r>
+    </w:p>
+    <w:p>
+      <w:pPr>
+        <w:pStyle w:val="ListParagraph"/>
+        <w:numPr>
+          <w:ilvl w:val="1"/>
+          <w:numId w:val="3"/>
+        </w:numPr>
+        <w:rPr>
+          <w:rFonts w:ascii="Arial" w:hAnsi="Arial" w:cs="Arial"/>
+        </w:rPr>
+      </w:pPr>
+      <w:proofErr w:type="gramStart"/>
+      <w:r>
+        <w:rPr>
+          <w:rFonts w:ascii="Arial" w:hAnsi="Arial" w:cs="Arial"/>
+        </w:rPr>
+        <w:t>accordion</w:t>
+      </w:r>
+      <w:proofErr w:type="gramEnd"/>
+      <w:r>
+        <w:rPr>
+          <w:rFonts w:ascii="Arial" w:hAnsi="Arial" w:cs="Arial"/>
+        </w:rPr>
+        <w:t xml:space="preserve"> menus.</w:t>
+      </w:r>
+    </w:p>
+    <w:p>
+      <w:pPr>
+        <w:pStyle w:val="ListParagraph"/>
+        <w:numPr>
+          <w:ilvl w:val="1"/>
+          <w:numId w:val="3"/>
+        </w:numPr>
+        <w:rPr>
+          <w:rFonts w:ascii="Arial" w:hAnsi="Arial" w:cs="Arial"/>
+        </w:rPr>
+      </w:pPr>
+      <w:proofErr w:type="spellStart"/>
+      <w:r>
+        <w:rPr>
+          <w:rFonts w:ascii="Arial" w:hAnsi="Arial" w:cs="Arial"/>
+        </w:rPr>
+        <w:t>lightbox</w:t>
+      </w:r>
+      <w:proofErr w:type="spellEnd"/>
+      <w:r>
+        <w:rPr>
+          <w:rFonts w:ascii="Arial" w:hAnsi="Arial" w:cs="Arial"/>
+        </w:rPr>
+        <w:t>.</w:t>
+      </w:r>
+    </w:p>
+    <w:p>
+      <w:pPr>
+        <w:pStyle w:val="ListParagraph"/>
+        <w:numPr>
+          <w:ilvl w:val="1"/>
+          <w:numId w:val="3"/>
+        </w:numPr>
+        <w:rPr>
+          <w:rFonts w:ascii="Arial" w:hAnsi="Arial" w:cs="Arial"/>
+        </w:rPr>
+      </w:pPr>
+      <w:r>
+        <w:rPr>
+          <w:rFonts w:ascii="Arial" w:hAnsi="Arial" w:cs="Arial"/>
+        </w:rPr>
+        <w:t>sliding images.</w:t>
+      </w:r>
+    </w:p>
+    <w:p>
+      <w:pPr>
+        <w:pStyle w:val="ListParagraph"/>
+        <w:numPr>
+          <w:ilvl w:val="0"/>
+          <w:numId w:val="3"/>
+        </w:numPr>
+        <w:rPr>
+          <w:rFonts w:ascii="Arial" w:hAnsi="Arial" w:cs="Arial"/>
+        </w:rPr>
+      </w:pPr>
+      <w:r>
+        <w:rPr>
+          <w:rFonts w:ascii="Arial" w:hAnsi="Arial" w:cs="Arial"/>
+        </w:rPr>
+        <w:t>Creation of a multi-page website</w:t>
+      </w:r>
+    </w:p>
+    <w:p>
+      <w:pPr>
+        <w:pStyle w:val="ListParagraph"/>
+        <w:numPr>
+          <w:ilvl w:val="1"/>
+          <w:numId w:val="3"/>
+        </w:numPr>
+        <w:rPr>
+          <w:rFonts w:ascii="Arial" w:hAnsi="Arial" w:cs="Arial"/>
+        </w:rPr>
+      </w:pPr>
+      <w:r>
+        <w:rPr>
+          <w:rFonts w:ascii="Arial" w:hAnsi="Arial" w:cs="Arial"/>
+        </w:rPr>
+        <w:t>Have students choose 2 or more of the enhancements</w:t>
+      </w:r>
+      <w:r>
+        <w:rPr>
+          <w:rFonts w:ascii="Arial" w:hAnsi="Arial" w:cs="Arial"/>
+        </w:rPr>
+        <w:t xml:space="preserve"> to include in their website.</w:t>
+      </w:r>
+    </w:p>
+    <w:p>
+      <w:pPr>
+        <w:pStyle w:val="ListParagraph"/>
+        <w:numPr>
+          <w:ilvl w:val="1"/>
+          <w:numId w:val="3"/>
+        </w:numPr>
+        <w:rPr>
+          <w:rFonts w:ascii="Arial" w:hAnsi="Arial" w:cs="Arial"/>
+        </w:rPr>
+      </w:pPr>
+      <w:r>
+        <w:rPr>
+          <w:rFonts w:ascii="Arial" w:hAnsi="Arial" w:cs="Arial"/>
+        </w:rPr>
+        <w:t>Students may add to the website about their future or create something new.</w:t>
+      </w:r>
+    </w:p>
+    <w:p>
+      <w:pPr>
+        <w:pStyle w:val="ListParagraph"/>
+        <w:numPr>
+          <w:ilvl w:val="0"/>
+          <w:numId w:val="3"/>
+        </w:numPr>
+        <w:rPr>
+          <w:rFonts w:ascii="Arial" w:hAnsi="Arial" w:cs="Arial"/>
+        </w:rPr>
+      </w:pPr>
+      <w:r>
+        <w:rPr>
+          <w:rFonts w:ascii="Arial" w:hAnsi="Arial" w:cs="Arial"/>
+        </w:rPr>
+        <w:t>Share student work.</w:t>
+      </w:r>
+      <w:r>
+        <w:rPr>
+          <w:rFonts w:ascii="Arial" w:hAnsi="Arial" w:cs="Arial"/>
+          <w:b/>
+        </w:rPr>
         <w:t xml:space="preserve"> </w:t>
       </w:r>
     </w:p>
     <w:p>
-      <w:r>
-        <w:tab/>
-        <w:t>•</w:t>
-      </w:r>
-      <w:r>
-        <w:tab/>
-      </w:r>
-      <w:r>
-        <w:tab/>
-      </w:r>
-      <w:r>
-        <w:tab/>
-        <w:t>•</w:t>
-      </w:r>
-      <w:r>
-        <w:t></w:t>
-      </w:r>
-      <w:r>
-        <w:t xml:space="preserve">Share completed work. </w:t>
-      </w:r>
-    </w:p>
-    <w:p>
-      <w:r>
-        <w:t xml:space="preserve">Teaching/Learning Strategies: </w:t>
-      </w:r>
-    </w:p>
-    <w:p>
-      <w:r>
-        <w:t>•</w:t>
-      </w:r>
-      <w:r>
-        <w:t>Have students review the sections of the tutorial website dealing with o the creation of rollover buttons.</w:t>
-      </w:r>
-    </w:p>
-    <w:p>
-      <w:proofErr w:type="gramStart"/>
-      <w:r>
-        <w:t>o</w:t>
-      </w:r>
-      <w:proofErr w:type="gramEnd"/>
-      <w:r>
-        <w:t xml:space="preserve"> the lasso for inverted selections.</w:t>
-      </w:r>
-    </w:p>
-    <w:p>
-      <w:proofErr w:type="gramStart"/>
-      <w:r>
-        <w:t>o</w:t>
-      </w:r>
-      <w:proofErr w:type="gramEnd"/>
-      <w:r>
-        <w:t xml:space="preserve"> menus.</w:t>
-      </w:r>
-    </w:p>
-    <w:p>
-      <w:proofErr w:type="gramStart"/>
-      <w:r>
-        <w:t>o</w:t>
-      </w:r>
-      <w:proofErr w:type="gramEnd"/>
-      <w:r>
-        <w:t xml:space="preserve"> accordion menus. </w:t>
-      </w:r>
-      <w:proofErr w:type="gramStart"/>
-      <w:r>
-        <w:t>o</w:t>
-      </w:r>
-      <w:proofErr w:type="gramEnd"/>
-      <w:r>
-        <w:t xml:space="preserve"> </w:t>
+      <w:pPr>
+        <w:rPr>
+          <w:rFonts w:ascii="Arial" w:hAnsi="Arial" w:cs="Arial"/>
+        </w:rPr>
+      </w:pPr>
+      <w:r>
+        <w:rPr>
+          <w:rFonts w:ascii="Arial" w:hAnsi="Arial" w:cs="Arial"/>
+          <w:b/>
+        </w:rPr>
+        <w:t>Resources:</w:t>
+      </w:r>
+    </w:p>
+    <w:p>
+      <w:pPr>
+        <w:pStyle w:val="ListParagraph"/>
+        <w:numPr>
+          <w:ilvl w:val="0"/>
+          <w:numId w:val="4"/>
+        </w:numPr>
+        <w:rPr>
+          <w:rFonts w:ascii="Arial" w:hAnsi="Arial" w:cs="Arial"/>
+        </w:rPr>
+      </w:pPr>
+      <w:hyperlink r:id="rId6" w:history="1">
+        <w:r>
+          <w:rPr>
+            <w:rStyle w:val="Hyperlink"/>
+            <w:rFonts w:ascii="Arial" w:hAnsi="Arial" w:cs="Arial"/>
+          </w:rPr>
+          <w:t>http://www.georgebenainous.com/web</w:t>
+        </w:r>
+      </w:hyperlink>
+      <w:r>
+        <w:rPr>
+          <w:rFonts w:ascii="Arial" w:hAnsi="Arial" w:cs="Arial"/>
+        </w:rPr>
+        <w:t xml:space="preserve"> (</w:t>
       </w:r>
       <w:proofErr w:type="spellStart"/>
       <w:r>
-        <w:t>lightbox</w:t>
+        <w:rPr>
+          <w:rFonts w:ascii="Arial" w:hAnsi="Arial" w:cs="Arial"/>
+        </w:rPr>
+        <w:t>photoshop</w:t>
       </w:r>
       <w:proofErr w:type="spellEnd"/>
       <w:r>
-        <w:t>.</w:t>
-      </w:r>
-    </w:p>
-    <w:p>
-      <w:proofErr w:type="gramStart"/>
-      <w:r>
-        <w:t>o</w:t>
-      </w:r>
-      <w:proofErr w:type="gramEnd"/>
-      <w:r>
-        <w:t xml:space="preserve"> sliding images.</w:t>
-      </w:r>
-    </w:p>
-    <w:p>
-      <w:r>
-        <w:t>•</w:t>
-      </w:r>
-      <w:r>
-        <w:t>Creation of a multi-page website</w:t>
-      </w:r>
-    </w:p>
-    <w:p>
-      <w:proofErr w:type="gramStart"/>
-      <w:r>
-        <w:t>o</w:t>
-      </w:r>
-      <w:proofErr w:type="gramEnd"/>
-      <w:r>
-        <w:t xml:space="preserve"> Have students choose 2 or more of the enhancements to include in their website. </w:t>
-      </w:r>
-      <w:proofErr w:type="gramStart"/>
-      <w:r>
-        <w:t>o</w:t>
-      </w:r>
-      <w:proofErr w:type="gramEnd"/>
-      <w:r>
-        <w:t xml:space="preserve"> Students may add to the website about their future or create something new.</w:t>
-      </w:r>
-    </w:p>
-    <w:p>
-      <w:proofErr w:type="gramStart"/>
-      <w:r>
-        <w:lastRenderedPageBreak/>
-        <w:t>•</w:t>
-      </w:r>
-      <w:r>
-        <w:t>Share student work.</w:t>
-      </w:r>
-      <w:proofErr w:type="gramEnd"/>
-      <w:r>
-        <w:t xml:space="preserve"> Resources:</w:t>
-      </w:r>
-    </w:p>
-    <w:p>
-      <w:r>
-        <w:t>•</w:t>
-      </w:r>
-      <w:r>
-        <w:t>http://www.georgebenainous.com/web (</w:t>
+        <w:rPr>
+          <w:rFonts w:ascii="Arial" w:hAnsi="Arial" w:cs="Arial"/>
+        </w:rPr>
+        <w:t xml:space="preserve">—filters/effects, </w:t>
       </w:r>
       <w:proofErr w:type="spellStart"/>
       <w:r>
+        <w:rPr>
+          <w:rFonts w:ascii="Arial" w:hAnsi="Arial" w:cs="Arial"/>
+        </w:rPr>
+        <w:t>javascript</w:t>
+      </w:r>
+      <w:proofErr w:type="spellEnd"/>
+      <w:r>
+        <w:rPr>
+          <w:rFonts w:ascii="Arial" w:hAnsi="Arial" w:cs="Arial"/>
+        </w:rPr>
+        <w:t xml:space="preserve">—rollover buttons, </w:t>
+      </w:r>
+      <w:proofErr w:type="spellStart"/>
+      <w:r>
+        <w:rPr>
+          <w:rFonts w:ascii="Arial" w:hAnsi="Arial" w:cs="Arial"/>
+        </w:rPr>
         <w:t>photoshop</w:t>
       </w:r>
       <w:proofErr w:type="spellEnd"/>
       <w:r>
-        <w:t xml:space="preserve">—filters/effects, </w:t>
+        <w:rPr>
+          <w:rFonts w:ascii="Arial" w:hAnsi="Arial" w:cs="Arial"/>
+        </w:rPr>
+        <w:t>—project 2)</w:t>
+      </w:r>
+    </w:p>
+    <w:p>
+      <w:pPr>
+        <w:pStyle w:val="ListParagraph"/>
+        <w:numPr>
+          <w:ilvl w:val="0"/>
+          <w:numId w:val="4"/>
+        </w:numPr>
+        <w:rPr>
+          <w:rFonts w:ascii="Arial" w:hAnsi="Arial" w:cs="Arial"/>
+        </w:rPr>
+      </w:pPr>
+      <w:hyperlink r:id="rId7" w:history="1">
+        <w:r>
+          <w:rPr>
+            <w:rStyle w:val="Hyperlink"/>
+            <w:rFonts w:ascii="Arial" w:hAnsi="Arial" w:cs="Arial"/>
+          </w:rPr>
+          <w:t>http://www.georgebenainou</w:t>
+        </w:r>
+        <w:r>
+          <w:rPr>
+            <w:rStyle w:val="Hyperlink"/>
+            <w:rFonts w:ascii="Arial" w:hAnsi="Arial" w:cs="Arial"/>
+          </w:rPr>
+          <w:t>s.com/web</w:t>
+        </w:r>
+      </w:hyperlink>
+      <w:r>
+        <w:rPr>
+          <w:rFonts w:ascii="Arial" w:hAnsi="Arial" w:cs="Arial"/>
+        </w:rPr>
+        <w:t xml:space="preserve"> (</w:t>
       </w:r>
       <w:proofErr w:type="spellStart"/>
       <w:r>
+        <w:rPr>
+          <w:rFonts w:ascii="Arial" w:hAnsi="Arial" w:cs="Arial"/>
+        </w:rPr>
         <w:t>javascript</w:t>
       </w:r>
       <w:proofErr w:type="spellEnd"/>
       <w:r>
-        <w:t xml:space="preserve">—rollover buttons, </w:t>
+        <w:rPr>
+          <w:rFonts w:ascii="Arial" w:hAnsi="Arial" w:cs="Arial"/>
+        </w:rPr>
+        <w:t>—</w:t>
       </w:r>
       <w:proofErr w:type="spellStart"/>
       <w:r>
-        <w:t>photoshop</w:t>
+        <w:rPr>
+          <w:rFonts w:ascii="Arial" w:hAnsi="Arial" w:cs="Arial"/>
+        </w:rPr>
+        <w:t>mootools</w:t>
       </w:r>
       <w:proofErr w:type="spellEnd"/>
       <w:r>
-        <w:t>—project 2)</w:t>
-      </w:r>
-    </w:p>
-    <w:p>
-      <w:r>
-        <w:tab/>
-        <w:t>•</w:t>
-      </w:r>
-      <w:r>
-        <w:tab/>
-      </w:r>
-      <w:r>
-        <w:tab/>
-      </w:r>
-      <w:r>
-        <w:tab/>
-        <w:t>•</w:t>
-      </w:r>
-      <w:r>
-        <w:t></w:t>
-      </w:r>
-      <w:r>
-        <w:t>http://www.georgebenainous.com/web (</w:t>
+        <w:rPr>
+          <w:rFonts w:ascii="Arial" w:hAnsi="Arial" w:cs="Arial"/>
+        </w:rPr>
+        <w:t>)</w:t>
+      </w:r>
+    </w:p>
+    <w:p>
+      <w:pPr>
+        <w:pStyle w:val="ListParagraph"/>
+        <w:numPr>
+          <w:ilvl w:val="0"/>
+          <w:numId w:val="4"/>
+        </w:numPr>
+        <w:rPr>
+          <w:rFonts w:ascii="Arial" w:hAnsi="Arial" w:cs="Arial"/>
+        </w:rPr>
+      </w:pPr>
+      <w:hyperlink r:id="rId8" w:history="1">
+        <w:r>
+          <w:rPr>
+            <w:rStyle w:val="Hyperlink"/>
+            <w:rFonts w:ascii="Arial" w:hAnsi="Arial" w:cs="Arial"/>
+          </w:rPr>
+          <w:t>http://www.georgebenainous.com/web</w:t>
+        </w:r>
+      </w:hyperlink>
+      <w:r>
+        <w:rPr>
+          <w:rFonts w:ascii="Arial" w:hAnsi="Arial" w:cs="Arial"/>
+        </w:rPr>
+        <w:t xml:space="preserve"> (</w:t>
       </w:r>
       <w:proofErr w:type="spellStart"/>
       <w:r>
+        <w:rPr>
+          <w:rFonts w:ascii="Arial" w:hAnsi="Arial" w:cs="Arial"/>
+        </w:rPr>
+        <w:t>javascrip</w:t>
+      </w:r>
+      <w:r>
+        <w:rPr>
+          <w:rFonts w:ascii="Arial" w:hAnsi="Arial" w:cs="Arial"/>
+        </w:rPr>
+        <w:t>t</w:t>
+      </w:r>
+      <w:proofErr w:type="spellEnd"/>
+      <w:r>
+        <w:rPr>
+          <w:rFonts w:ascii="Arial" w:hAnsi="Arial" w:cs="Arial"/>
+        </w:rPr>
+        <w:t xml:space="preserve">—light box, </w:t>
+      </w:r>
+      <w:proofErr w:type="spellStart"/>
+      <w:r>
+        <w:rPr>
+          <w:rFonts w:ascii="Arial" w:hAnsi="Arial" w:cs="Arial"/>
+        </w:rPr>
         <w:t>javascript</w:t>
       </w:r>
       <w:proofErr w:type="spellEnd"/>
       <w:r>
+        <w:rPr>
+          <w:rFonts w:ascii="Arial" w:hAnsi="Arial" w:cs="Arial"/>
+        </w:rPr>
         <w:t>—</w:t>
       </w:r>
       <w:proofErr w:type="spellStart"/>
       <w:r>
-        <w:t>mootools</w:t>
+        <w:rPr>
+          <w:rFonts w:ascii="Arial" w:hAnsi="Arial" w:cs="Arial"/>
+        </w:rPr>
+        <w:t>jquery</w:t>
       </w:r>
       <w:proofErr w:type="spellEnd"/>
       <w:r>
-        <w:t xml:space="preserve">) </w:t>
-      </w:r>
-    </w:p>
-    <w:p>
-      <w:r>
-        <w:tab/>
-        <w:t>•</w:t>
-      </w:r>
-      <w:r>
-        <w:tab/>
-      </w:r>
-      <w:r>
-        <w:tab/>
-      </w:r>
-      <w:r>
-        <w:tab/>
-        <w:t>•</w:t>
-      </w:r>
-      <w:r>
-        <w:t></w:t>
-      </w:r>
-      <w:r>
-        <w:t>http://www.georgebenainous.com/web (</w:t>
-      </w:r>
-      <w:proofErr w:type="spellStart"/>
-      <w:r>
-        <w:t>javascript</w:t>
-      </w:r>
-      <w:proofErr w:type="spellEnd"/>
-      <w:r>
-        <w:t xml:space="preserve">—light box, </w:t>
-      </w:r>
-      <w:proofErr w:type="spellStart"/>
-      <w:r>
-        <w:t>javascript</w:t>
-      </w:r>
-      <w:proofErr w:type="spellEnd"/>
-      <w:r>
-        <w:t>—</w:t>
-      </w:r>
-      <w:proofErr w:type="spellStart"/>
-      <w:r>
-        <w:t>jquery</w:t>
-      </w:r>
-      <w:proofErr w:type="spellEnd"/>
-      <w:r>
-        <w:t>) •</w:t>
-      </w:r>
-      <w:r>
-        <w:t>https://www.photoshop.com/express/index.html</w:t>
-      </w:r>
+        <w:rPr>
+          <w:rFonts w:ascii="Arial" w:hAnsi="Arial" w:cs="Arial"/>
+        </w:rPr>
+        <w:t>)</w:t>
+      </w:r>
+    </w:p>
+    <w:p>
+      <w:pPr>
+        <w:pStyle w:val="ListParagraph"/>
+        <w:numPr>
+          <w:ilvl w:val="0"/>
+          <w:numId w:val="4"/>
+        </w:numPr>
+        <w:rPr>
+          <w:rFonts w:ascii="Arial" w:hAnsi="Arial" w:cs="Arial"/>
+        </w:rPr>
+      </w:pPr>
+      <w:hyperlink r:id="rId9" w:history="1">
+        <w:r>
+          <w:rPr>
+            <w:rStyle w:val="Hyperlink"/>
+            <w:rFonts w:ascii="Arial" w:hAnsi="Arial" w:cs="Arial"/>
+          </w:rPr>
+          <w:t>https://www.photoshop.com/express/index.html</w:t>
+        </w:r>
+      </w:hyperlink>
       <w:bookmarkStart w:id="0" w:name="_GoBack"/>
       <w:bookmarkEnd w:id="0"/>
     </w:p>
@@ -463,6 +820,475 @@
     </w:sectPr>
   </w:body>
 </w:document>
+</file>
+
+<file path=word/numbering.xml><?xml version="1.0" encoding="utf-8"?>
+<w:numbering xmlns:wpc="http://schemas.microsoft.com/office/word/2010/wordprocessingCanvas" xmlns:mc="http://schemas.openxmlformats.org/markup-compatibility/2006" xmlns:o="urn:schemas-microsoft-com:office:office" xmlns:r="http://schemas.openxmlformats.org/officeDocument/2006/relationships" xmlns:m="http://schemas.openxmlformats.org/officeDocument/2006/math" xmlns:v="urn:schemas-microsoft-com:vml" xmlns:wp14="http://schemas.microsoft.com/office/word/2010/wordprocessingDrawing" xmlns:wp="http://schemas.openxmlformats.org/drawingml/2006/wordprocessingDrawing" xmlns:w10="urn:schemas-microsoft-com:office:word" xmlns:w="http://schemas.openxmlformats.org/wordprocessingml/2006/main" xmlns:w14="http://schemas.microsoft.com/office/word/2010/wordml" xmlns:wpg="http://schemas.microsoft.com/office/word/2010/wordprocessingGroup" xmlns:wpi="http://schemas.microsoft.com/office/word/2010/wordprocessingInk" xmlns:wne="http://schemas.microsoft.com/office/word/2006/wordml" xmlns:wps="http://schemas.microsoft.com/office/word/2010/wordprocessingShape" mc:Ignorable="w14 wp14">
+  <w:abstractNum w:abstractNumId="0">
+    <w:nsid w:val="0BAE3E4E"/>
+    <w:multiLevelType w:val="hybridMultilevel"/>
+    <w:tmpl w:val="0D966EC4"/>
+    <w:lvl w:ilvl="0" w:tplc="04090001">
+      <w:start w:val="1"/>
+      <w:numFmt w:val="bullet"/>
+      <w:lvlText w:val=""/>
+      <w:lvlJc w:val="left"/>
+      <w:pPr>
+        <w:ind w:left="720" w:hanging="360"/>
+      </w:pPr>
+      <w:rPr>
+        <w:rFonts w:ascii="Symbol" w:hAnsi="Symbol" w:hint="default"/>
+      </w:rPr>
+    </w:lvl>
+    <w:lvl w:ilvl="1" w:tplc="04090003" w:tentative="1">
+      <w:start w:val="1"/>
+      <w:numFmt w:val="bullet"/>
+      <w:lvlText w:val="o"/>
+      <w:lvlJc w:val="left"/>
+      <w:pPr>
+        <w:ind w:left="1440" w:hanging="360"/>
+      </w:pPr>
+      <w:rPr>
+        <w:rFonts w:ascii="Courier New" w:hAnsi="Courier New" w:cs="Courier New" w:hint="default"/>
+      </w:rPr>
+    </w:lvl>
+    <w:lvl w:ilvl="2" w:tplc="04090005" w:tentative="1">
+      <w:start w:val="1"/>
+      <w:numFmt w:val="bullet"/>
+      <w:lvlText w:val=""/>
+      <w:lvlJc w:val="left"/>
+      <w:pPr>
+        <w:ind w:left="2160" w:hanging="360"/>
+      </w:pPr>
+      <w:rPr>
+        <w:rFonts w:ascii="Wingdings" w:hAnsi="Wingdings" w:hint="default"/>
+      </w:rPr>
+    </w:lvl>
+    <w:lvl w:ilvl="3" w:tplc="04090001" w:tentative="1">
+      <w:start w:val="1"/>
+      <w:numFmt w:val="bullet"/>
+      <w:lvlText w:val=""/>
+      <w:lvlJc w:val="left"/>
+      <w:pPr>
+        <w:ind w:left="2880" w:hanging="360"/>
+      </w:pPr>
+      <w:rPr>
+        <w:rFonts w:ascii="Symbol" w:hAnsi="Symbol" w:hint="default"/>
+      </w:rPr>
+    </w:lvl>
+    <w:lvl w:ilvl="4" w:tplc="04090003" w:tentative="1">
+      <w:start w:val="1"/>
+      <w:numFmt w:val="bullet"/>
+      <w:lvlText w:val="o"/>
+      <w:lvlJc w:val="left"/>
+      <w:pPr>
+        <w:ind w:left="3600" w:hanging="360"/>
+      </w:pPr>
+      <w:rPr>
+        <w:rFonts w:ascii="Courier New" w:hAnsi="Courier New" w:cs="Courier New" w:hint="default"/>
+      </w:rPr>
+    </w:lvl>
+    <w:lvl w:ilvl="5" w:tplc="04090005" w:tentative="1">
+      <w:start w:val="1"/>
+      <w:numFmt w:val="bullet"/>
+      <w:lvlText w:val=""/>
+      <w:lvlJc w:val="left"/>
+      <w:pPr>
+        <w:ind w:left="4320" w:hanging="360"/>
+      </w:pPr>
+      <w:rPr>
+        <w:rFonts w:ascii="Wingdings" w:hAnsi="Wingdings" w:hint="default"/>
+      </w:rPr>
+    </w:lvl>
+    <w:lvl w:ilvl="6" w:tplc="04090001" w:tentative="1">
+      <w:start w:val="1"/>
+      <w:numFmt w:val="bullet"/>
+      <w:lvlText w:val=""/>
+      <w:lvlJc w:val="left"/>
+      <w:pPr>
+        <w:ind w:left="5040" w:hanging="360"/>
+      </w:pPr>
+      <w:rPr>
+        <w:rFonts w:ascii="Symbol" w:hAnsi="Symbol" w:hint="default"/>
+      </w:rPr>
+    </w:lvl>
+    <w:lvl w:ilvl="7" w:tplc="04090003" w:tentative="1">
+      <w:start w:val="1"/>
+      <w:numFmt w:val="bullet"/>
+      <w:lvlText w:val="o"/>
+      <w:lvlJc w:val="left"/>
+      <w:pPr>
+        <w:ind w:left="5760" w:hanging="360"/>
+      </w:pPr>
+      <w:rPr>
+        <w:rFonts w:ascii="Courier New" w:hAnsi="Courier New" w:cs="Courier New" w:hint="default"/>
+      </w:rPr>
+    </w:lvl>
+    <w:lvl w:ilvl="8" w:tplc="04090005" w:tentative="1">
+      <w:start w:val="1"/>
+      <w:numFmt w:val="bullet"/>
+      <w:lvlText w:val=""/>
+      <w:lvlJc w:val="left"/>
+      <w:pPr>
+        <w:ind w:left="6480" w:hanging="360"/>
+      </w:pPr>
+      <w:rPr>
+        <w:rFonts w:ascii="Wingdings" w:hAnsi="Wingdings" w:hint="default"/>
+      </w:rPr>
+    </w:lvl>
+  </w:abstractNum>
+  <w:abstractNum w:abstractNumId="1">
+    <w:nsid w:val="11900763"/>
+    <w:multiLevelType w:val="hybridMultilevel"/>
+    <w:tmpl w:val="0B483460"/>
+    <w:lvl w:ilvl="0" w:tplc="04090001">
+      <w:start w:val="1"/>
+      <w:numFmt w:val="bullet"/>
+      <w:lvlText w:val=""/>
+      <w:lvlJc w:val="left"/>
+      <w:pPr>
+        <w:ind w:left="720" w:hanging="360"/>
+      </w:pPr>
+      <w:rPr>
+        <w:rFonts w:ascii="Symbol" w:hAnsi="Symbol" w:hint="default"/>
+      </w:rPr>
+    </w:lvl>
+    <w:lvl w:ilvl="1" w:tplc="04090003" w:tentative="1">
+      <w:start w:val="1"/>
+      <w:numFmt w:val="bullet"/>
+      <w:lvlText w:val="o"/>
+      <w:lvlJc w:val="left"/>
+      <w:pPr>
+        <w:ind w:left="1440" w:hanging="360"/>
+      </w:pPr>
+      <w:rPr>
+        <w:rFonts w:ascii="Courier New" w:hAnsi="Courier New" w:cs="Courier New" w:hint="default"/>
+      </w:rPr>
+    </w:lvl>
+    <w:lvl w:ilvl="2" w:tplc="04090005" w:tentative="1">
+      <w:start w:val="1"/>
+      <w:numFmt w:val="bullet"/>
+      <w:lvlText w:val=""/>
+      <w:lvlJc w:val="left"/>
+      <w:pPr>
+        <w:ind w:left="2160" w:hanging="360"/>
+      </w:pPr>
+      <w:rPr>
+        <w:rFonts w:ascii="Wingdings" w:hAnsi="Wingdings" w:hint="default"/>
+      </w:rPr>
+    </w:lvl>
+    <w:lvl w:ilvl="3" w:tplc="04090001" w:tentative="1">
+      <w:start w:val="1"/>
+      <w:numFmt w:val="bullet"/>
+      <w:lvlText w:val=""/>
+      <w:lvlJc w:val="left"/>
+      <w:pPr>
+        <w:ind w:left="2880" w:hanging="360"/>
+      </w:pPr>
+      <w:rPr>
+        <w:rFonts w:ascii="Symbol" w:hAnsi="Symbol" w:hint="default"/>
+      </w:rPr>
+    </w:lvl>
+    <w:lvl w:ilvl="4" w:tplc="04090003" w:tentative="1">
+      <w:start w:val="1"/>
+      <w:numFmt w:val="bullet"/>
+      <w:lvlText w:val="o"/>
+      <w:lvlJc w:val="left"/>
+      <w:pPr>
+        <w:ind w:left="3600" w:hanging="360"/>
+      </w:pPr>
+      <w:rPr>
+        <w:rFonts w:ascii="Courier New" w:hAnsi="Courier New" w:cs="Courier New" w:hint="default"/>
+      </w:rPr>
+    </w:lvl>
+    <w:lvl w:ilvl="5" w:tplc="04090005" w:tentative="1">
+      <w:start w:val="1"/>
+      <w:numFmt w:val="bullet"/>
+      <w:lvlText w:val=""/>
+      <w:lvlJc w:val="left"/>
+      <w:pPr>
+        <w:ind w:left="4320" w:hanging="360"/>
+      </w:pPr>
+      <w:rPr>
+        <w:rFonts w:ascii="Wingdings" w:hAnsi="Wingdings" w:hint="default"/>
+      </w:rPr>
+    </w:lvl>
+    <w:lvl w:ilvl="6" w:tplc="04090001" w:tentative="1">
+      <w:start w:val="1"/>
+      <w:numFmt w:val="bullet"/>
+      <w:lvlText w:val=""/>
+      <w:lvlJc w:val="left"/>
+      <w:pPr>
+        <w:ind w:left="5040" w:hanging="360"/>
+      </w:pPr>
+      <w:rPr>
+        <w:rFonts w:ascii="Symbol" w:hAnsi="Symbol" w:hint="default"/>
+      </w:rPr>
+    </w:lvl>
+    <w:lvl w:ilvl="7" w:tplc="04090003" w:tentative="1">
+      <w:start w:val="1"/>
+      <w:numFmt w:val="bullet"/>
+      <w:lvlText w:val="o"/>
+      <w:lvlJc w:val="left"/>
+      <w:pPr>
+        <w:ind w:left="5760" w:hanging="360"/>
+      </w:pPr>
+      <w:rPr>
+        <w:rFonts w:ascii="Courier New" w:hAnsi="Courier New" w:cs="Courier New" w:hint="default"/>
+      </w:rPr>
+    </w:lvl>
+    <w:lvl w:ilvl="8" w:tplc="04090005" w:tentative="1">
+      <w:start w:val="1"/>
+      <w:numFmt w:val="bullet"/>
+      <w:lvlText w:val=""/>
+      <w:lvlJc w:val="left"/>
+      <w:pPr>
+        <w:ind w:left="6480" w:hanging="360"/>
+      </w:pPr>
+      <w:rPr>
+        <w:rFonts w:ascii="Wingdings" w:hAnsi="Wingdings" w:hint="default"/>
+      </w:rPr>
+    </w:lvl>
+  </w:abstractNum>
+  <w:abstractNum w:abstractNumId="2">
+    <w:nsid w:val="1810461B"/>
+    <w:multiLevelType w:val="hybridMultilevel"/>
+    <w:tmpl w:val="4F0E6008"/>
+    <w:lvl w:ilvl="0" w:tplc="04090001">
+      <w:start w:val="1"/>
+      <w:numFmt w:val="bullet"/>
+      <w:lvlText w:val=""/>
+      <w:lvlJc w:val="left"/>
+      <w:pPr>
+        <w:ind w:left="720" w:hanging="360"/>
+      </w:pPr>
+      <w:rPr>
+        <w:rFonts w:ascii="Symbol" w:hAnsi="Symbol" w:hint="default"/>
+      </w:rPr>
+    </w:lvl>
+    <w:lvl w:ilvl="1" w:tplc="04090003" w:tentative="1">
+      <w:start w:val="1"/>
+      <w:numFmt w:val="bullet"/>
+      <w:lvlText w:val="o"/>
+      <w:lvlJc w:val="left"/>
+      <w:pPr>
+        <w:ind w:left="1440" w:hanging="360"/>
+      </w:pPr>
+      <w:rPr>
+        <w:rFonts w:ascii="Courier New" w:hAnsi="Courier New" w:cs="Courier New" w:hint="default"/>
+      </w:rPr>
+    </w:lvl>
+    <w:lvl w:ilvl="2" w:tplc="04090005" w:tentative="1">
+      <w:start w:val="1"/>
+      <w:numFmt w:val="bullet"/>
+      <w:lvlText w:val=""/>
+      <w:lvlJc w:val="left"/>
+      <w:pPr>
+        <w:ind w:left="2160" w:hanging="360"/>
+      </w:pPr>
+      <w:rPr>
+        <w:rFonts w:ascii="Wingdings" w:hAnsi="Wingdings" w:hint="default"/>
+      </w:rPr>
+    </w:lvl>
+    <w:lvl w:ilvl="3" w:tplc="04090001" w:tentative="1">
+      <w:start w:val="1"/>
+      <w:numFmt w:val="bullet"/>
+      <w:lvlText w:val=""/>
+      <w:lvlJc w:val="left"/>
+      <w:pPr>
+        <w:ind w:left="2880" w:hanging="360"/>
+      </w:pPr>
+      <w:rPr>
+        <w:rFonts w:ascii="Symbol" w:hAnsi="Symbol" w:hint="default"/>
+      </w:rPr>
+    </w:lvl>
+    <w:lvl w:ilvl="4" w:tplc="04090003" w:tentative="1">
+      <w:start w:val="1"/>
+      <w:numFmt w:val="bullet"/>
+      <w:lvlText w:val="o"/>
+      <w:lvlJc w:val="left"/>
+      <w:pPr>
+        <w:ind w:left="3600" w:hanging="360"/>
+      </w:pPr>
+      <w:rPr>
+        <w:rFonts w:ascii="Courier New" w:hAnsi="Courier New" w:cs="Courier New" w:hint="default"/>
+      </w:rPr>
+    </w:lvl>
+    <w:lvl w:ilvl="5" w:tplc="04090005" w:tentative="1">
+      <w:start w:val="1"/>
+      <w:numFmt w:val="bullet"/>
+      <w:lvlText w:val=""/>
+      <w:lvlJc w:val="left"/>
+      <w:pPr>
+        <w:ind w:left="4320" w:hanging="360"/>
+      </w:pPr>
+      <w:rPr>
+        <w:rFonts w:ascii="Wingdings" w:hAnsi="Wingdings" w:hint="default"/>
+      </w:rPr>
+    </w:lvl>
+    <w:lvl w:ilvl="6" w:tplc="04090001" w:tentative="1">
+      <w:start w:val="1"/>
+      <w:numFmt w:val="bullet"/>
+      <w:lvlText w:val=""/>
+      <w:lvlJc w:val="left"/>
+      <w:pPr>
+        <w:ind w:left="5040" w:hanging="360"/>
+      </w:pPr>
+      <w:rPr>
+        <w:rFonts w:ascii="Symbol" w:hAnsi="Symbol" w:hint="default"/>
+      </w:rPr>
+    </w:lvl>
+    <w:lvl w:ilvl="7" w:tplc="04090003" w:tentative="1">
+      <w:start w:val="1"/>
+      <w:numFmt w:val="bullet"/>
+      <w:lvlText w:val="o"/>
+      <w:lvlJc w:val="left"/>
+      <w:pPr>
+        <w:ind w:left="5760" w:hanging="360"/>
+      </w:pPr>
+      <w:rPr>
+        <w:rFonts w:ascii="Courier New" w:hAnsi="Courier New" w:cs="Courier New" w:hint="default"/>
+      </w:rPr>
+    </w:lvl>
+    <w:lvl w:ilvl="8" w:tplc="04090005" w:tentative="1">
+      <w:start w:val="1"/>
+      <w:numFmt w:val="bullet"/>
+      <w:lvlText w:val=""/>
+      <w:lvlJc w:val="left"/>
+      <w:pPr>
+        <w:ind w:left="6480" w:hanging="360"/>
+      </w:pPr>
+      <w:rPr>
+        <w:rFonts w:ascii="Wingdings" w:hAnsi="Wingdings" w:hint="default"/>
+      </w:rPr>
+    </w:lvl>
+  </w:abstractNum>
+  <w:abstractNum w:abstractNumId="3">
+    <w:nsid w:val="24D540A3"/>
+    <w:multiLevelType w:val="hybridMultilevel"/>
+    <w:tmpl w:val="E5C2F51C"/>
+    <w:lvl w:ilvl="0" w:tplc="04090001">
+      <w:start w:val="1"/>
+      <w:numFmt w:val="bullet"/>
+      <w:lvlText w:val=""/>
+      <w:lvlJc w:val="left"/>
+      <w:pPr>
+        <w:ind w:left="720" w:hanging="360"/>
+      </w:pPr>
+      <w:rPr>
+        <w:rFonts w:ascii="Symbol" w:hAnsi="Symbol" w:hint="default"/>
+      </w:rPr>
+    </w:lvl>
+    <w:lvl w:ilvl="1" w:tplc="04090003">
+      <w:start w:val="1"/>
+      <w:numFmt w:val="bullet"/>
+      <w:lvlText w:val="o"/>
+      <w:lvlJc w:val="left"/>
+      <w:pPr>
+        <w:ind w:left="1440" w:hanging="360"/>
+      </w:pPr>
+      <w:rPr>
+        <w:rFonts w:ascii="Courier New" w:hAnsi="Courier New" w:cs="Courier New" w:hint="default"/>
+      </w:rPr>
+    </w:lvl>
+    <w:lvl w:ilvl="2" w:tplc="04090005" w:tentative="1">
+      <w:start w:val="1"/>
+      <w:numFmt w:val="bullet"/>
+      <w:lvlText w:val=""/>
+      <w:lvlJc w:val="left"/>
+      <w:pPr>
+        <w:ind w:left="2160" w:hanging="360"/>
+      </w:pPr>
+      <w:rPr>
+        <w:rFonts w:ascii="Wingdings" w:hAnsi="Wingdings" w:hint="default"/>
+      </w:rPr>
+    </w:lvl>
+    <w:lvl w:ilvl="3" w:tplc="04090001" w:tentative="1">
+      <w:start w:val="1"/>
+      <w:numFmt w:val="bullet"/>
+      <w:lvlText w:val=""/>
+      <w:lvlJc w:val="left"/>
+      <w:pPr>
+        <w:ind w:left="2880" w:hanging="360"/>
+      </w:pPr>
+      <w:rPr>
+        <w:rFonts w:ascii="Symbol" w:hAnsi="Symbol" w:hint="default"/>
+      </w:rPr>
+    </w:lvl>
+    <w:lvl w:ilvl="4" w:tplc="04090003" w:tentative="1">
+      <w:start w:val="1"/>
+      <w:numFmt w:val="bullet"/>
+      <w:lvlText w:val="o"/>
+      <w:lvlJc w:val="left"/>
+      <w:pPr>
+        <w:ind w:left="3600" w:hanging="360"/>
+      </w:pPr>
+      <w:rPr>
+        <w:rFonts w:ascii="Courier New" w:hAnsi="Courier New" w:cs="Courier New" w:hint="default"/>
+      </w:rPr>
+    </w:lvl>
+    <w:lvl w:ilvl="5" w:tplc="04090005" w:tentative="1">
+      <w:start w:val="1"/>
+      <w:numFmt w:val="bullet"/>
+      <w:lvlText w:val=""/>
+      <w:lvlJc w:val="left"/>
+      <w:pPr>
+        <w:ind w:left="4320" w:hanging="360"/>
+      </w:pPr>
+      <w:rPr>
+        <w:rFonts w:ascii="Wingdings" w:hAnsi="Wingdings" w:hint="default"/>
+      </w:rPr>
+    </w:lvl>
+    <w:lvl w:ilvl="6" w:tplc="04090001" w:tentative="1">
+      <w:start w:val="1"/>
+      <w:numFmt w:val="bullet"/>
+      <w:lvlText w:val=""/>
+      <w:lvlJc w:val="left"/>
+      <w:pPr>
+        <w:ind w:left="5040" w:hanging="360"/>
+      </w:pPr>
+      <w:rPr>
+        <w:rFonts w:ascii="Symbol" w:hAnsi="Symbol" w:hint="default"/>
+      </w:rPr>
+    </w:lvl>
+    <w:lvl w:ilvl="7" w:tplc="04090003" w:tentative="1">
+      <w:start w:val="1"/>
+      <w:numFmt w:val="bullet"/>
+      <w:lvlText w:val="o"/>
+      <w:lvlJc w:val="left"/>
+      <w:pPr>
+        <w:ind w:left="5760" w:hanging="360"/>
+      </w:pPr>
+      <w:rPr>
+        <w:rFonts w:ascii="Courier New" w:hAnsi="Courier New" w:cs="Courier New" w:hint="default"/>
+      </w:rPr>
+    </w:lvl>
+    <w:lvl w:ilvl="8" w:tplc="04090005" w:tentative="1">
+      <w:start w:val="1"/>
+      <w:numFmt w:val="bullet"/>
+      <w:lvlText w:val=""/>
+      <w:lvlJc w:val="left"/>
+      <w:pPr>
+        <w:ind w:left="6480" w:hanging="360"/>
+      </w:pPr>
+      <w:rPr>
+        <w:rFonts w:ascii="Wingdings" w:hAnsi="Wingdings" w:hint="default"/>
+      </w:rPr>
+    </w:lvl>
+  </w:abstractNum>
+  <w:num w:numId="1">
+    <w:abstractNumId w:val="2"/>
+  </w:num>
+  <w:num w:numId="2">
+    <w:abstractNumId w:val="1"/>
+  </w:num>
+  <w:num w:numId="3">
+    <w:abstractNumId w:val="3"/>
+  </w:num>
+  <w:num w:numId="4">
+    <w:abstractNumId w:val="0"/>
+  </w:num>
+</w:numbering>
 </file>
 
 <file path=word/styles.xml><?xml version="1.0" encoding="utf-8"?>
@@ -652,6 +1478,28 @@
     <w:semiHidden/>
     <w:unhideWhenUsed/>
   </w:style>
+  <w:style w:type="paragraph" w:styleId="ListParagraph">
+    <w:name w:val="List Paragraph"/>
+    <w:basedOn w:val="Normal"/>
+    <w:uiPriority w:val="34"/>
+    <w:qFormat/>
+    <w:rsid w:val="0033739C"/>
+    <w:pPr>
+      <w:ind w:left="720"/>
+      <w:contextualSpacing/>
+    </w:pPr>
+  </w:style>
+  <w:style w:type="character" w:styleId="Hyperlink">
+    <w:name w:val="Hyperlink"/>
+    <w:basedOn w:val="DefaultParagraphFont"/>
+    <w:uiPriority w:val="99"/>
+    <w:unhideWhenUsed/>
+    <w:rsid w:val="00542750"/>
+    <w:rPr>
+      <w:color w:val="0000FF" w:themeColor="hyperlink"/>
+      <w:u w:val="single"/>
+    </w:rPr>
+  </w:style>
 </w:styles>
 </file>
 
@@ -841,6 +1689,28 @@
     <w:uiPriority w:val="99"/>
     <w:semiHidden/>
     <w:unhideWhenUsed/>
+  </w:style>
+  <w:style w:type="paragraph" w:styleId="ListParagraph">
+    <w:name w:val="List Paragraph"/>
+    <w:basedOn w:val="Normal"/>
+    <w:uiPriority w:val="34"/>
+    <w:qFormat/>
+    <w:rsid w:val="0033739C"/>
+    <w:pPr>
+      <w:ind w:left="720"/>
+      <w:contextualSpacing/>
+    </w:pPr>
+  </w:style>
+  <w:style w:type="character" w:styleId="Hyperlink">
+    <w:name w:val="Hyperlink"/>
+    <w:basedOn w:val="DefaultParagraphFont"/>
+    <w:uiPriority w:val="99"/>
+    <w:unhideWhenUsed/>
+    <w:rsid w:val="00542750"/>
+    <w:rPr>
+      <w:color w:val="0000FF" w:themeColor="hyperlink"/>
+      <w:u w:val="single"/>
+    </w:rPr>
   </w:style>
 </w:styles>
 </file>

</xml_diff>